<commit_message>
Translation & Rotation real
</commit_message>
<xml_diff>
--- a/Protokoll.docx
+++ b/Protokoll.docx
@@ -154,30 +154,32 @@
         </w:numPr>
       </w:pPr>
       <w:bookmarkStart w:id="0" w:name="_Toc308180117"/>
+      <w:proofErr w:type="spellStart"/>
       <w:r>
         <w:lastRenderedPageBreak/>
         <w:t>Requirementsanaylse</w:t>
       </w:r>
       <w:bookmarkEnd w:id="0"/>
+      <w:proofErr w:type="spellEnd"/>
     </w:p>
     <w:p/>
     <w:tbl>
       <w:tblPr>
         <w:tblStyle w:val="Tabellenraster"/>
-        <w:tblW w:w="5175" w:type="pct"/>
+        <w:tblW w:w="5251" w:type="pct"/>
         <w:tblLook w:val="04A0" w:firstRow="1" w:lastRow="0" w:firstColumn="1" w:lastColumn="0" w:noHBand="0" w:noVBand="1"/>
       </w:tblPr>
       <w:tblGrid>
         <w:gridCol w:w="1810"/>
-        <w:gridCol w:w="1700"/>
-        <w:gridCol w:w="1985"/>
-        <w:gridCol w:w="1985"/>
-        <w:gridCol w:w="2127"/>
+        <w:gridCol w:w="1701"/>
+        <w:gridCol w:w="1987"/>
+        <w:gridCol w:w="2125"/>
+        <w:gridCol w:w="2125"/>
       </w:tblGrid>
       <w:tr>
         <w:tc>
           <w:tcPr>
-            <w:tcW w:w="942" w:type="pct"/>
+            <w:tcW w:w="928" w:type="pct"/>
           </w:tcPr>
           <w:p>
             <w:r>
@@ -187,7 +189,7 @@
         </w:tc>
         <w:tc>
           <w:tcPr>
-            <w:tcW w:w="885" w:type="pct"/>
+            <w:tcW w:w="872" w:type="pct"/>
           </w:tcPr>
           <w:p>
             <w:r>
@@ -197,7 +199,7 @@
         </w:tc>
         <w:tc>
           <w:tcPr>
-            <w:tcW w:w="1033" w:type="pct"/>
+            <w:tcW w:w="1019" w:type="pct"/>
           </w:tcPr>
           <w:p>
             <w:r>
@@ -207,7 +209,20 @@
         </w:tc>
         <w:tc>
           <w:tcPr>
-            <w:tcW w:w="1033" w:type="pct"/>
+            <w:tcW w:w="1090" w:type="pct"/>
+          </w:tcPr>
+          <w:p>
+            <w:pPr>
+              <w:jc w:val="center"/>
+            </w:pPr>
+            <w:r>
+              <w:t>Benötigte Zeit</w:t>
+            </w:r>
+          </w:p>
+        </w:tc>
+        <w:tc>
+          <w:tcPr>
+            <w:tcW w:w="1090" w:type="pct"/>
           </w:tcPr>
           <w:p>
             <w:pPr>
@@ -218,24 +233,11 @@
             </w:r>
           </w:p>
         </w:tc>
-        <w:tc>
-          <w:tcPr>
-            <w:tcW w:w="1107" w:type="pct"/>
-          </w:tcPr>
-          <w:p>
-            <w:pPr>
-              <w:jc w:val="center"/>
-            </w:pPr>
-            <w:r>
-              <w:t>Erledigt</w:t>
-            </w:r>
-          </w:p>
-        </w:tc>
       </w:tr>
       <w:tr>
         <w:tc>
           <w:tcPr>
-            <w:tcW w:w="942" w:type="pct"/>
+            <w:tcW w:w="928" w:type="pct"/>
           </w:tcPr>
           <w:p>
             <w:r>
@@ -245,33 +247,45 @@
         </w:tc>
         <w:tc>
           <w:tcPr>
-            <w:tcW w:w="885" w:type="pct"/>
+            <w:tcW w:w="872" w:type="pct"/>
+          </w:tcPr>
+          <w:p>
+            <w:r>
+              <w:t>22.11.15</w:t>
+            </w:r>
+          </w:p>
+        </w:tc>
+        <w:tc>
+          <w:tcPr>
+            <w:tcW w:w="1019" w:type="pct"/>
           </w:tcPr>
           <w:p/>
         </w:tc>
         <w:tc>
           <w:tcPr>
-            <w:tcW w:w="1033" w:type="pct"/>
-          </w:tcPr>
-          <w:p/>
-        </w:tc>
-        <w:tc>
-          <w:tcPr>
-            <w:tcW w:w="1033" w:type="pct"/>
-          </w:tcPr>
-          <w:p/>
-        </w:tc>
-        <w:tc>
-          <w:tcPr>
-            <w:tcW w:w="1107" w:type="pct"/>
-          </w:tcPr>
-          <w:p/>
+            <w:tcW w:w="1090" w:type="pct"/>
+          </w:tcPr>
+          <w:p>
+            <w:r>
+              <w:t>30min</w:t>
+            </w:r>
+          </w:p>
+        </w:tc>
+        <w:tc>
+          <w:tcPr>
+            <w:tcW w:w="1090" w:type="pct"/>
+          </w:tcPr>
+          <w:p>
+            <w:r>
+              <w:t>Adler</w:t>
+            </w:r>
+          </w:p>
         </w:tc>
       </w:tr>
       <w:tr>
         <w:tc>
           <w:tcPr>
-            <w:tcW w:w="942" w:type="pct"/>
+            <w:tcW w:w="928" w:type="pct"/>
           </w:tcPr>
           <w:p>
             <w:r>
@@ -281,69 +295,95 @@
         </w:tc>
         <w:tc>
           <w:tcPr>
-            <w:tcW w:w="885" w:type="pct"/>
+            <w:tcW w:w="872" w:type="pct"/>
+          </w:tcPr>
+          <w:p>
+            <w:r>
+              <w:t>22.11.15</w:t>
+            </w:r>
+          </w:p>
+        </w:tc>
+        <w:tc>
+          <w:tcPr>
+            <w:tcW w:w="1019" w:type="pct"/>
           </w:tcPr>
           <w:p/>
         </w:tc>
         <w:tc>
           <w:tcPr>
-            <w:tcW w:w="1033" w:type="pct"/>
-          </w:tcPr>
-          <w:p/>
-        </w:tc>
-        <w:tc>
-          <w:tcPr>
-            <w:tcW w:w="1033" w:type="pct"/>
-          </w:tcPr>
-          <w:p/>
-        </w:tc>
-        <w:tc>
-          <w:tcPr>
-            <w:tcW w:w="1107" w:type="pct"/>
-          </w:tcPr>
-          <w:p/>
+            <w:tcW w:w="1090" w:type="pct"/>
+          </w:tcPr>
+          <w:p>
+            <w:r>
+              <w:t>30min</w:t>
+            </w:r>
+          </w:p>
+        </w:tc>
+        <w:tc>
+          <w:tcPr>
+            <w:tcW w:w="1090" w:type="pct"/>
+          </w:tcPr>
+          <w:p>
+            <w:r>
+              <w:t>Karic</w:t>
+            </w:r>
+          </w:p>
         </w:tc>
       </w:tr>
       <w:tr>
         <w:tc>
           <w:tcPr>
-            <w:tcW w:w="942" w:type="pct"/>
+            <w:tcW w:w="928" w:type="pct"/>
           </w:tcPr>
           <w:p>
+            <w:proofErr w:type="spellStart"/>
             <w:r>
               <w:t>Planettextur</w:t>
             </w:r>
+            <w:proofErr w:type="spellEnd"/>
           </w:p>
         </w:tc>
         <w:tc>
           <w:tcPr>
-            <w:tcW w:w="885" w:type="pct"/>
+            <w:tcW w:w="872" w:type="pct"/>
+          </w:tcPr>
+          <w:p>
+            <w:r>
+              <w:t>22.11.15</w:t>
+            </w:r>
+          </w:p>
+        </w:tc>
+        <w:tc>
+          <w:tcPr>
+            <w:tcW w:w="1019" w:type="pct"/>
           </w:tcPr>
           <w:p/>
         </w:tc>
         <w:tc>
           <w:tcPr>
-            <w:tcW w:w="1033" w:type="pct"/>
-          </w:tcPr>
-          <w:p/>
-        </w:tc>
-        <w:tc>
-          <w:tcPr>
-            <w:tcW w:w="1033" w:type="pct"/>
-          </w:tcPr>
-          <w:p/>
-        </w:tc>
-        <w:tc>
-          <w:tcPr>
-            <w:tcW w:w="1107" w:type="pct"/>
-          </w:tcPr>
-          <w:p/>
+            <w:tcW w:w="1090" w:type="pct"/>
+          </w:tcPr>
+          <w:p>
+            <w:r>
+              <w:t>30min</w:t>
+            </w:r>
+          </w:p>
+        </w:tc>
+        <w:tc>
+          <w:tcPr>
+            <w:tcW w:w="1090" w:type="pct"/>
+          </w:tcPr>
+          <w:p>
+            <w:r>
+              <w:t>Karic</w:t>
+            </w:r>
+          </w:p>
         </w:tc>
       </w:tr>
       <w:tr>
         <w:tc>
           <w:tcPr>
-            <w:tcW w:w="942" w:type="pct"/>
+            <w:tcW w:w="928" w:type="pct"/>
           </w:tcPr>
           <w:p>
             <w:r>
@@ -353,33 +393,45 @@
         </w:tc>
         <w:tc>
           <w:tcPr>
-            <w:tcW w:w="885" w:type="pct"/>
+            <w:tcW w:w="872" w:type="pct"/>
+          </w:tcPr>
+          <w:p>
+            <w:r>
+              <w:t>22.11.15</w:t>
+            </w:r>
+          </w:p>
+        </w:tc>
+        <w:tc>
+          <w:tcPr>
+            <w:tcW w:w="1019" w:type="pct"/>
           </w:tcPr>
           <w:p/>
         </w:tc>
         <w:tc>
           <w:tcPr>
-            <w:tcW w:w="1033" w:type="pct"/>
-          </w:tcPr>
-          <w:p/>
-        </w:tc>
-        <w:tc>
-          <w:tcPr>
-            <w:tcW w:w="1033" w:type="pct"/>
-          </w:tcPr>
-          <w:p/>
-        </w:tc>
-        <w:tc>
-          <w:tcPr>
-            <w:tcW w:w="1107" w:type="pct"/>
-          </w:tcPr>
-          <w:p/>
+            <w:tcW w:w="1090" w:type="pct"/>
+          </w:tcPr>
+          <w:p>
+            <w:r>
+              <w:t>60min</w:t>
+            </w:r>
+          </w:p>
+        </w:tc>
+        <w:tc>
+          <w:tcPr>
+            <w:tcW w:w="1090" w:type="pct"/>
+          </w:tcPr>
+          <w:p>
+            <w:r>
+              <w:t>Adler</w:t>
+            </w:r>
+          </w:p>
         </w:tc>
       </w:tr>
       <w:tr>
         <w:tc>
           <w:tcPr>
-            <w:tcW w:w="942" w:type="pct"/>
+            <w:tcW w:w="928" w:type="pct"/>
           </w:tcPr>
           <w:p>
             <w:r>
@@ -389,33 +441,45 @@
         </w:tc>
         <w:tc>
           <w:tcPr>
-            <w:tcW w:w="885" w:type="pct"/>
+            <w:tcW w:w="872" w:type="pct"/>
+          </w:tcPr>
+          <w:p>
+            <w:r>
+              <w:t>22.11.15</w:t>
+            </w:r>
+          </w:p>
+        </w:tc>
+        <w:tc>
+          <w:tcPr>
+            <w:tcW w:w="1019" w:type="pct"/>
           </w:tcPr>
           <w:p/>
         </w:tc>
         <w:tc>
           <w:tcPr>
-            <w:tcW w:w="1033" w:type="pct"/>
-          </w:tcPr>
-          <w:p/>
-        </w:tc>
-        <w:tc>
-          <w:tcPr>
-            <w:tcW w:w="1033" w:type="pct"/>
-          </w:tcPr>
-          <w:p/>
-        </w:tc>
-        <w:tc>
-          <w:tcPr>
-            <w:tcW w:w="1107" w:type="pct"/>
-          </w:tcPr>
-          <w:p/>
+            <w:tcW w:w="1090" w:type="pct"/>
+          </w:tcPr>
+          <w:p>
+            <w:r>
+              <w:t>90min</w:t>
+            </w:r>
+          </w:p>
+        </w:tc>
+        <w:tc>
+          <w:tcPr>
+            <w:tcW w:w="1090" w:type="pct"/>
+          </w:tcPr>
+          <w:p>
+            <w:r>
+              <w:t>Adler</w:t>
+            </w:r>
+          </w:p>
         </w:tc>
       </w:tr>
       <w:tr>
         <w:tc>
           <w:tcPr>
-            <w:tcW w:w="942" w:type="pct"/>
+            <w:tcW w:w="928" w:type="pct"/>
           </w:tcPr>
           <w:p>
             <w:pPr>
@@ -433,7 +497,22 @@
         </w:tc>
         <w:tc>
           <w:tcPr>
-            <w:tcW w:w="885" w:type="pct"/>
+            <w:tcW w:w="872" w:type="pct"/>
+          </w:tcPr>
+          <w:p>
+            <w:pPr>
+              <w:rPr>
+                <w:highlight w:val="yellow"/>
+              </w:rPr>
+            </w:pPr>
+            <w:r>
+              <w:t>22.11.15</w:t>
+            </w:r>
+          </w:p>
+        </w:tc>
+        <w:tc>
+          <w:tcPr>
+            <w:tcW w:w="1019" w:type="pct"/>
           </w:tcPr>
           <w:p>
             <w:pPr>
@@ -445,7 +524,7 @@
         </w:tc>
         <w:tc>
           <w:tcPr>
-            <w:tcW w:w="1033" w:type="pct"/>
+            <w:tcW w:w="1090" w:type="pct"/>
           </w:tcPr>
           <w:p>
             <w:pPr>
@@ -453,11 +532,17 @@
                 <w:highlight w:val="yellow"/>
               </w:rPr>
             </w:pPr>
+            <w:r>
+              <w:rPr>
+                <w:highlight w:val="yellow"/>
+              </w:rPr>
+              <w:t>80min</w:t>
+            </w:r>
           </w:p>
         </w:tc>
         <w:tc>
           <w:tcPr>
-            <w:tcW w:w="1033" w:type="pct"/>
+            <w:tcW w:w="1090" w:type="pct"/>
           </w:tcPr>
           <w:p>
             <w:pPr>
@@ -465,25 +550,19 @@
                 <w:highlight w:val="yellow"/>
               </w:rPr>
             </w:pPr>
-          </w:p>
-        </w:tc>
-        <w:tc>
-          <w:tcPr>
-            <w:tcW w:w="1107" w:type="pct"/>
-          </w:tcPr>
-          <w:p>
-            <w:pPr>
+            <w:r>
               <w:rPr>
                 <w:highlight w:val="yellow"/>
               </w:rPr>
-            </w:pPr>
+              <w:t>Karic</w:t>
+            </w:r>
           </w:p>
         </w:tc>
       </w:tr>
       <w:tr>
         <w:tc>
           <w:tcPr>
-            <w:tcW w:w="942" w:type="pct"/>
+            <w:tcW w:w="928" w:type="pct"/>
           </w:tcPr>
           <w:p>
             <w:pPr>
@@ -501,7 +580,7 @@
         </w:tc>
         <w:tc>
           <w:tcPr>
-            <w:tcW w:w="885" w:type="pct"/>
+            <w:tcW w:w="872" w:type="pct"/>
           </w:tcPr>
           <w:p>
             <w:pPr>
@@ -513,7 +592,7 @@
         </w:tc>
         <w:tc>
           <w:tcPr>
-            <w:tcW w:w="1033" w:type="pct"/>
+            <w:tcW w:w="1019" w:type="pct"/>
           </w:tcPr>
           <w:p>
             <w:pPr>
@@ -525,7 +604,7 @@
         </w:tc>
         <w:tc>
           <w:tcPr>
-            <w:tcW w:w="1033" w:type="pct"/>
+            <w:tcW w:w="1090" w:type="pct"/>
           </w:tcPr>
           <w:p>
             <w:pPr>
@@ -537,7 +616,7 @@
         </w:tc>
         <w:tc>
           <w:tcPr>
-            <w:tcW w:w="1107" w:type="pct"/>
+            <w:tcW w:w="1090" w:type="pct"/>
           </w:tcPr>
           <w:p>
             <w:pPr>
@@ -627,8 +706,13 @@
             <w:tcW w:w="1841" w:type="dxa"/>
           </w:tcPr>
           <w:p>
+            <w:proofErr w:type="spellStart"/>
             <w:r>
-              <w:t>Kamerposition anpassen</w:t>
+              <w:t>Kamerposition</w:t>
+            </w:r>
+            <w:proofErr w:type="spellEnd"/>
+            <w:r>
+              <w:t xml:space="preserve"> anpassen</w:t>
             </w:r>
           </w:p>
         </w:tc>
@@ -648,13 +732,20 @@
           <w:tcPr>
             <w:tcW w:w="1841" w:type="dxa"/>
           </w:tcPr>
-          <w:p/>
+          <w:p>
+            <w:r>
+              <w:t>30min</w:t>
+            </w:r>
+          </w:p>
         </w:tc>
         <w:tc>
           <w:tcPr>
             <w:tcW w:w="1842" w:type="dxa"/>
           </w:tcPr>
-          <w:p/>
+          <w:p>
+            <w:bookmarkStart w:id="1" w:name="_GoBack"/>
+            <w:bookmarkEnd w:id="1"/>
+          </w:p>
         </w:tc>
       </w:tr>
       <w:tr>
@@ -664,7 +755,15 @@
           </w:tcPr>
           <w:p>
             <w:r>
-              <w:t>Start/Stop der Animation</w:t>
+              <w:t>Start/</w:t>
+            </w:r>
+            <w:proofErr w:type="spellStart"/>
+            <w:r>
+              <w:t>Stop</w:t>
+            </w:r>
+            <w:proofErr w:type="spellEnd"/>
+            <w:r>
+              <w:t xml:space="preserve"> der Animation</w:t>
             </w:r>
           </w:p>
         </w:tc>
@@ -768,8 +867,13 @@
     </w:tbl>
     <w:p/>
     <w:p>
-      <w:r>
-        <w:t xml:space="preserve">Pygame </w:t>
+      <w:proofErr w:type="spellStart"/>
+      <w:r>
+        <w:t>Pygame</w:t>
+      </w:r>
+      <w:proofErr w:type="spellEnd"/>
+      <w:r>
+        <w:t xml:space="preserve"> </w:t>
       </w:r>
     </w:p>
     <w:p>
@@ -785,14 +889,421 @@
         </w:r>
       </w:hyperlink>
       <w:r>
-        <w:t>) is a set of Python modules designed for writing games. It is written on top of the excellent SDL library. This allows you to create fully featured games and multimedia programs in the python language. It is the most popular, and portable game library for python, with over 1000 free and open source projects that use pygame to look at.</w:t>
+        <w:t xml:space="preserve">) </w:t>
+      </w:r>
+      <w:proofErr w:type="spellStart"/>
+      <w:r>
+        <w:t>is</w:t>
+      </w:r>
+      <w:proofErr w:type="spellEnd"/>
+      <w:r>
+        <w:t xml:space="preserve"> a </w:t>
+      </w:r>
+      <w:proofErr w:type="spellStart"/>
+      <w:r>
+        <w:t>set</w:t>
+      </w:r>
+      <w:proofErr w:type="spellEnd"/>
+      <w:r>
+        <w:t xml:space="preserve"> </w:t>
+      </w:r>
+      <w:proofErr w:type="spellStart"/>
+      <w:r>
+        <w:t>of</w:t>
+      </w:r>
+      <w:proofErr w:type="spellEnd"/>
+      <w:r>
+        <w:t xml:space="preserve"> Python </w:t>
+      </w:r>
+      <w:proofErr w:type="spellStart"/>
+      <w:r>
+        <w:t>modules</w:t>
+      </w:r>
+      <w:proofErr w:type="spellEnd"/>
+      <w:r>
+        <w:t xml:space="preserve"> </w:t>
+      </w:r>
+      <w:proofErr w:type="spellStart"/>
+      <w:r>
+        <w:t>designed</w:t>
+      </w:r>
+      <w:proofErr w:type="spellEnd"/>
+      <w:r>
+        <w:t xml:space="preserve"> </w:t>
+      </w:r>
+      <w:proofErr w:type="spellStart"/>
+      <w:r>
+        <w:t>for</w:t>
+      </w:r>
+      <w:proofErr w:type="spellEnd"/>
+      <w:r>
+        <w:t xml:space="preserve"> </w:t>
+      </w:r>
+      <w:proofErr w:type="spellStart"/>
+      <w:r>
+        <w:t>writing</w:t>
+      </w:r>
+      <w:proofErr w:type="spellEnd"/>
+      <w:r>
+        <w:t xml:space="preserve"> </w:t>
+      </w:r>
+      <w:proofErr w:type="spellStart"/>
+      <w:r>
+        <w:t>games</w:t>
+      </w:r>
+      <w:proofErr w:type="spellEnd"/>
+      <w:r>
+        <w:t xml:space="preserve">. </w:t>
+      </w:r>
+      <w:proofErr w:type="spellStart"/>
+      <w:r>
+        <w:t>It</w:t>
+      </w:r>
+      <w:proofErr w:type="spellEnd"/>
+      <w:r>
+        <w:t xml:space="preserve"> </w:t>
+      </w:r>
+      <w:proofErr w:type="spellStart"/>
+      <w:proofErr w:type="gramStart"/>
+      <w:r>
+        <w:t>is</w:t>
+      </w:r>
+      <w:proofErr w:type="spellEnd"/>
+      <w:r>
+        <w:t xml:space="preserve"> </w:t>
+      </w:r>
+      <w:proofErr w:type="spellStart"/>
+      <w:r>
+        <w:t>written</w:t>
+      </w:r>
+      <w:proofErr w:type="spellEnd"/>
+      <w:r>
+        <w:t xml:space="preserve"> on top </w:t>
+      </w:r>
+      <w:proofErr w:type="spellStart"/>
+      <w:r>
+        <w:t>of</w:t>
+      </w:r>
+      <w:proofErr w:type="spellEnd"/>
+      <w:r>
+        <w:t xml:space="preserve"> </w:t>
+      </w:r>
+      <w:proofErr w:type="spellStart"/>
+      <w:r>
+        <w:t>the</w:t>
+      </w:r>
+      <w:proofErr w:type="spellEnd"/>
+      <w:r>
+        <w:t xml:space="preserve"> </w:t>
+      </w:r>
+      <w:proofErr w:type="spellStart"/>
+      <w:r>
+        <w:t>excellent</w:t>
+      </w:r>
+      <w:proofErr w:type="spellEnd"/>
+      <w:r>
+        <w:t xml:space="preserve"> SDL</w:t>
+      </w:r>
+      <w:proofErr w:type="gramEnd"/>
+      <w:r>
+        <w:t xml:space="preserve"> </w:t>
+      </w:r>
+      <w:proofErr w:type="spellStart"/>
+      <w:r>
+        <w:t>library</w:t>
+      </w:r>
+      <w:proofErr w:type="spellEnd"/>
+      <w:r>
+        <w:t xml:space="preserve">. This </w:t>
+      </w:r>
+      <w:proofErr w:type="spellStart"/>
+      <w:r>
+        <w:t>allows</w:t>
+      </w:r>
+      <w:proofErr w:type="spellEnd"/>
+      <w:r>
+        <w:t xml:space="preserve"> </w:t>
+      </w:r>
+      <w:proofErr w:type="spellStart"/>
+      <w:r>
+        <w:t>you</w:t>
+      </w:r>
+      <w:proofErr w:type="spellEnd"/>
+      <w:r>
+        <w:t xml:space="preserve"> </w:t>
+      </w:r>
+      <w:proofErr w:type="spellStart"/>
+      <w:r>
+        <w:t>to</w:t>
+      </w:r>
+      <w:proofErr w:type="spellEnd"/>
+      <w:r>
+        <w:t xml:space="preserve"> </w:t>
+      </w:r>
+      <w:proofErr w:type="spellStart"/>
+      <w:r>
+        <w:t>create</w:t>
+      </w:r>
+      <w:proofErr w:type="spellEnd"/>
+      <w:r>
+        <w:t xml:space="preserve"> </w:t>
+      </w:r>
+      <w:proofErr w:type="spellStart"/>
+      <w:r>
+        <w:t>fully</w:t>
+      </w:r>
+      <w:proofErr w:type="spellEnd"/>
+      <w:r>
+        <w:t xml:space="preserve"> </w:t>
+      </w:r>
+      <w:proofErr w:type="spellStart"/>
+      <w:r>
+        <w:t>featured</w:t>
+      </w:r>
+      <w:proofErr w:type="spellEnd"/>
+      <w:r>
+        <w:t xml:space="preserve"> </w:t>
+      </w:r>
+      <w:proofErr w:type="spellStart"/>
+      <w:r>
+        <w:t>games</w:t>
+      </w:r>
+      <w:proofErr w:type="spellEnd"/>
+      <w:r>
+        <w:t xml:space="preserve"> </w:t>
+      </w:r>
+      <w:proofErr w:type="spellStart"/>
+      <w:r>
+        <w:t>and</w:t>
+      </w:r>
+      <w:proofErr w:type="spellEnd"/>
+      <w:r>
+        <w:t xml:space="preserve"> </w:t>
+      </w:r>
+      <w:proofErr w:type="spellStart"/>
+      <w:r>
+        <w:t>multimedia</w:t>
+      </w:r>
+      <w:proofErr w:type="spellEnd"/>
+      <w:r>
+        <w:t xml:space="preserve"> </w:t>
+      </w:r>
+      <w:proofErr w:type="spellStart"/>
+      <w:r>
+        <w:t>programs</w:t>
+      </w:r>
+      <w:proofErr w:type="spellEnd"/>
+      <w:r>
+        <w:t xml:space="preserve"> in </w:t>
+      </w:r>
+      <w:proofErr w:type="spellStart"/>
+      <w:r>
+        <w:t>the</w:t>
+      </w:r>
+      <w:proofErr w:type="spellEnd"/>
+      <w:r>
+        <w:t xml:space="preserve"> </w:t>
+      </w:r>
+      <w:proofErr w:type="spellStart"/>
+      <w:r>
+        <w:t>python</w:t>
+      </w:r>
+      <w:proofErr w:type="spellEnd"/>
+      <w:r>
+        <w:t xml:space="preserve"> </w:t>
+      </w:r>
+      <w:proofErr w:type="spellStart"/>
+      <w:r>
+        <w:t>language</w:t>
+      </w:r>
+      <w:proofErr w:type="spellEnd"/>
+      <w:r>
+        <w:t xml:space="preserve">. </w:t>
+      </w:r>
+      <w:proofErr w:type="spellStart"/>
+      <w:r>
+        <w:t>It</w:t>
+      </w:r>
+      <w:proofErr w:type="spellEnd"/>
+      <w:r>
+        <w:t xml:space="preserve"> </w:t>
+      </w:r>
+      <w:proofErr w:type="spellStart"/>
+      <w:r>
+        <w:t>is</w:t>
+      </w:r>
+      <w:proofErr w:type="spellEnd"/>
+      <w:r>
+        <w:t xml:space="preserve"> </w:t>
+      </w:r>
+      <w:proofErr w:type="spellStart"/>
+      <w:r>
+        <w:t>the</w:t>
+      </w:r>
+      <w:proofErr w:type="spellEnd"/>
+      <w:r>
+        <w:t xml:space="preserve"> </w:t>
+      </w:r>
+      <w:proofErr w:type="spellStart"/>
+      <w:r>
+        <w:t>most</w:t>
+      </w:r>
+      <w:proofErr w:type="spellEnd"/>
+      <w:r>
+        <w:t xml:space="preserve"> </w:t>
+      </w:r>
+      <w:proofErr w:type="spellStart"/>
+      <w:r>
+        <w:t>popular</w:t>
+      </w:r>
+      <w:proofErr w:type="spellEnd"/>
+      <w:r>
+        <w:t xml:space="preserve">, </w:t>
+      </w:r>
+      <w:proofErr w:type="spellStart"/>
+      <w:r>
+        <w:t>and</w:t>
+      </w:r>
+      <w:proofErr w:type="spellEnd"/>
+      <w:r>
+        <w:t xml:space="preserve"> portable </w:t>
+      </w:r>
+      <w:proofErr w:type="spellStart"/>
+      <w:r>
+        <w:t>game</w:t>
+      </w:r>
+      <w:proofErr w:type="spellEnd"/>
+      <w:r>
+        <w:t xml:space="preserve"> </w:t>
+      </w:r>
+      <w:proofErr w:type="spellStart"/>
+      <w:r>
+        <w:t>library</w:t>
+      </w:r>
+      <w:proofErr w:type="spellEnd"/>
+      <w:r>
+        <w:t xml:space="preserve"> </w:t>
+      </w:r>
+      <w:proofErr w:type="spellStart"/>
+      <w:r>
+        <w:t>for</w:t>
+      </w:r>
+      <w:proofErr w:type="spellEnd"/>
+      <w:r>
+        <w:t xml:space="preserve"> </w:t>
+      </w:r>
+      <w:proofErr w:type="spellStart"/>
+      <w:r>
+        <w:t>python</w:t>
+      </w:r>
+      <w:proofErr w:type="spellEnd"/>
+      <w:r>
+        <w:t xml:space="preserve">, </w:t>
+      </w:r>
+      <w:proofErr w:type="spellStart"/>
+      <w:r>
+        <w:t>with</w:t>
+      </w:r>
+      <w:proofErr w:type="spellEnd"/>
+      <w:r>
+        <w:t xml:space="preserve"> </w:t>
+      </w:r>
+      <w:proofErr w:type="spellStart"/>
+      <w:r>
+        <w:t>over</w:t>
+      </w:r>
+      <w:proofErr w:type="spellEnd"/>
+      <w:r>
+        <w:t xml:space="preserve"> 1000 </w:t>
+      </w:r>
+      <w:proofErr w:type="spellStart"/>
+      <w:r>
+        <w:t>free</w:t>
+      </w:r>
+      <w:proofErr w:type="spellEnd"/>
+      <w:r>
+        <w:t xml:space="preserve"> </w:t>
+      </w:r>
+      <w:proofErr w:type="spellStart"/>
+      <w:r>
+        <w:t>and</w:t>
+      </w:r>
+      <w:proofErr w:type="spellEnd"/>
+      <w:r>
+        <w:t xml:space="preserve"> open </w:t>
+      </w:r>
+      <w:proofErr w:type="spellStart"/>
+      <w:r>
+        <w:t>source</w:t>
+      </w:r>
+      <w:proofErr w:type="spellEnd"/>
+      <w:r>
+        <w:t xml:space="preserve"> </w:t>
+      </w:r>
+      <w:proofErr w:type="spellStart"/>
+      <w:r>
+        <w:t>projects</w:t>
+      </w:r>
+      <w:proofErr w:type="spellEnd"/>
+      <w:r>
+        <w:t xml:space="preserve"> </w:t>
+      </w:r>
+      <w:proofErr w:type="spellStart"/>
+      <w:r>
+        <w:t>that</w:t>
+      </w:r>
+      <w:proofErr w:type="spellEnd"/>
+      <w:r>
+        <w:t xml:space="preserve"> </w:t>
+      </w:r>
+      <w:proofErr w:type="spellStart"/>
+      <w:r>
+        <w:t>use</w:t>
+      </w:r>
+      <w:proofErr w:type="spellEnd"/>
+      <w:r>
+        <w:t xml:space="preserve"> </w:t>
+      </w:r>
+      <w:proofErr w:type="spellStart"/>
+      <w:r>
+        <w:t>pygame</w:t>
+      </w:r>
+      <w:proofErr w:type="spellEnd"/>
+      <w:r>
+        <w:t xml:space="preserve"> </w:t>
+      </w:r>
+      <w:proofErr w:type="spellStart"/>
+      <w:r>
+        <w:t>to</w:t>
+      </w:r>
+      <w:proofErr w:type="spellEnd"/>
+      <w:r>
+        <w:t xml:space="preserve"> </w:t>
+      </w:r>
+      <w:proofErr w:type="spellStart"/>
+      <w:r>
+        <w:t>look</w:t>
+      </w:r>
+      <w:proofErr w:type="spellEnd"/>
+      <w:r>
+        <w:t xml:space="preserve"> </w:t>
+      </w:r>
+      <w:proofErr w:type="spellStart"/>
+      <w:r>
+        <w:t>at</w:t>
+      </w:r>
+      <w:proofErr w:type="spellEnd"/>
+      <w:r>
+        <w:t>.</w:t>
       </w:r>
     </w:p>
     <w:p/>
     <w:p>
+      <w:proofErr w:type="spellStart"/>
       <w:r>
         <w:t>Pyglet</w:t>
       </w:r>
+      <w:proofErr w:type="spellEnd"/>
     </w:p>
     <w:p>
       <w:r>
@@ -807,12 +1318,918 @@
         </w:r>
       </w:hyperlink>
       <w:r>
-        <w:t>) pyglet is a cross-platform windowing and multimedia library for Python. pyglet provides an object-oriented programming interface for developing games and other visually-rich applications for Windows, Mac OS X and Linux using for rendering OpenGL. Some of the features of pyglet are:</w:t>
+        <w:t xml:space="preserve">) </w:t>
+      </w:r>
+      <w:proofErr w:type="spellStart"/>
+      <w:r>
+        <w:t>pyglet</w:t>
+      </w:r>
+      <w:proofErr w:type="spellEnd"/>
+      <w:r>
+        <w:t xml:space="preserve"> </w:t>
+      </w:r>
+      <w:proofErr w:type="spellStart"/>
+      <w:r>
+        <w:t>is</w:t>
+      </w:r>
+      <w:proofErr w:type="spellEnd"/>
+      <w:r>
+        <w:t xml:space="preserve"> a </w:t>
+      </w:r>
+      <w:proofErr w:type="spellStart"/>
+      <w:r>
+        <w:t>cross-platform</w:t>
+      </w:r>
+      <w:proofErr w:type="spellEnd"/>
+      <w:r>
+        <w:t xml:space="preserve"> </w:t>
+      </w:r>
+      <w:proofErr w:type="spellStart"/>
+      <w:r>
+        <w:t>windowing</w:t>
+      </w:r>
+      <w:proofErr w:type="spellEnd"/>
+      <w:r>
+        <w:t xml:space="preserve"> </w:t>
+      </w:r>
+      <w:proofErr w:type="spellStart"/>
+      <w:r>
+        <w:t>and</w:t>
+      </w:r>
+      <w:proofErr w:type="spellEnd"/>
+      <w:r>
+        <w:t xml:space="preserve"> </w:t>
+      </w:r>
+      <w:proofErr w:type="spellStart"/>
+      <w:r>
+        <w:t>multimedia</w:t>
+      </w:r>
+      <w:proofErr w:type="spellEnd"/>
+      <w:r>
+        <w:t xml:space="preserve"> </w:t>
+      </w:r>
+      <w:proofErr w:type="spellStart"/>
+      <w:r>
+        <w:t>library</w:t>
+      </w:r>
+      <w:proofErr w:type="spellEnd"/>
+      <w:r>
+        <w:t xml:space="preserve"> </w:t>
+      </w:r>
+      <w:proofErr w:type="spellStart"/>
+      <w:r>
+        <w:t>for</w:t>
+      </w:r>
+      <w:proofErr w:type="spellEnd"/>
+      <w:r>
+        <w:t xml:space="preserve"> Python. </w:t>
+      </w:r>
+      <w:proofErr w:type="spellStart"/>
+      <w:r>
+        <w:t>pyglet</w:t>
+      </w:r>
+      <w:proofErr w:type="spellEnd"/>
+      <w:r>
+        <w:t xml:space="preserve"> </w:t>
+      </w:r>
+      <w:proofErr w:type="spellStart"/>
+      <w:r>
+        <w:t>provides</w:t>
+      </w:r>
+      <w:proofErr w:type="spellEnd"/>
+      <w:r>
+        <w:t xml:space="preserve"> an </w:t>
+      </w:r>
+      <w:proofErr w:type="spellStart"/>
+      <w:r>
+        <w:t>object-oriented</w:t>
+      </w:r>
+      <w:proofErr w:type="spellEnd"/>
+      <w:r>
+        <w:t xml:space="preserve"> </w:t>
+      </w:r>
+      <w:proofErr w:type="spellStart"/>
+      <w:r>
+        <w:t>programming</w:t>
+      </w:r>
+      <w:proofErr w:type="spellEnd"/>
+      <w:r>
+        <w:t xml:space="preserve"> </w:t>
+      </w:r>
+      <w:proofErr w:type="spellStart"/>
+      <w:r>
+        <w:t>interface</w:t>
+      </w:r>
+      <w:proofErr w:type="spellEnd"/>
+      <w:r>
+        <w:t xml:space="preserve"> </w:t>
+      </w:r>
+      <w:proofErr w:type="spellStart"/>
+      <w:r>
+        <w:t>for</w:t>
+      </w:r>
+      <w:proofErr w:type="spellEnd"/>
+      <w:r>
+        <w:t xml:space="preserve"> </w:t>
+      </w:r>
+      <w:proofErr w:type="spellStart"/>
+      <w:r>
+        <w:t>developing</w:t>
+      </w:r>
+      <w:proofErr w:type="spellEnd"/>
+      <w:r>
+        <w:t xml:space="preserve"> </w:t>
+      </w:r>
+      <w:proofErr w:type="spellStart"/>
+      <w:r>
+        <w:t>games</w:t>
+      </w:r>
+      <w:proofErr w:type="spellEnd"/>
+      <w:r>
+        <w:t xml:space="preserve"> </w:t>
+      </w:r>
+      <w:proofErr w:type="spellStart"/>
+      <w:r>
+        <w:t>and</w:t>
+      </w:r>
+      <w:proofErr w:type="spellEnd"/>
+      <w:r>
+        <w:t xml:space="preserve"> </w:t>
+      </w:r>
+      <w:proofErr w:type="spellStart"/>
+      <w:r>
+        <w:t>other</w:t>
+      </w:r>
+      <w:proofErr w:type="spellEnd"/>
+      <w:r>
+        <w:t xml:space="preserve"> </w:t>
+      </w:r>
+      <w:proofErr w:type="spellStart"/>
+      <w:r>
+        <w:t>visually-rich</w:t>
+      </w:r>
+      <w:proofErr w:type="spellEnd"/>
+      <w:r>
+        <w:t xml:space="preserve"> </w:t>
+      </w:r>
+      <w:proofErr w:type="spellStart"/>
+      <w:r>
+        <w:t>applications</w:t>
+      </w:r>
+      <w:proofErr w:type="spellEnd"/>
+      <w:r>
+        <w:t xml:space="preserve"> </w:t>
+      </w:r>
+      <w:proofErr w:type="spellStart"/>
+      <w:r>
+        <w:t>for</w:t>
+      </w:r>
+      <w:proofErr w:type="spellEnd"/>
+      <w:r>
+        <w:t xml:space="preserve"> Windows, Mac OS X </w:t>
+      </w:r>
+      <w:proofErr w:type="spellStart"/>
+      <w:r>
+        <w:t>and</w:t>
+      </w:r>
+      <w:proofErr w:type="spellEnd"/>
+      <w:r>
+        <w:t xml:space="preserve"> Linux </w:t>
+      </w:r>
+      <w:proofErr w:type="spellStart"/>
+      <w:r>
+        <w:t>using</w:t>
+      </w:r>
+      <w:proofErr w:type="spellEnd"/>
+      <w:r>
+        <w:t xml:space="preserve"> </w:t>
+      </w:r>
+      <w:proofErr w:type="spellStart"/>
+      <w:r>
+        <w:t>for</w:t>
+      </w:r>
+      <w:proofErr w:type="spellEnd"/>
+      <w:r>
+        <w:t xml:space="preserve"> </w:t>
+      </w:r>
+      <w:proofErr w:type="spellStart"/>
+      <w:r>
+        <w:t>rendering</w:t>
+      </w:r>
+      <w:proofErr w:type="spellEnd"/>
+      <w:r>
+        <w:t xml:space="preserve"> OpenGL. </w:t>
+      </w:r>
+      <w:proofErr w:type="spellStart"/>
+      <w:r>
+        <w:t>Some</w:t>
+      </w:r>
+      <w:proofErr w:type="spellEnd"/>
+      <w:r>
+        <w:t xml:space="preserve"> </w:t>
+      </w:r>
+      <w:proofErr w:type="spellStart"/>
+      <w:r>
+        <w:t>of</w:t>
+      </w:r>
+      <w:proofErr w:type="spellEnd"/>
+      <w:r>
+        <w:t xml:space="preserve"> </w:t>
+      </w:r>
+      <w:proofErr w:type="spellStart"/>
+      <w:r>
+        <w:t>the</w:t>
+      </w:r>
+      <w:proofErr w:type="spellEnd"/>
+      <w:r>
+        <w:t xml:space="preserve"> </w:t>
+      </w:r>
+      <w:proofErr w:type="spellStart"/>
+      <w:r>
+        <w:t>features</w:t>
+      </w:r>
+      <w:proofErr w:type="spellEnd"/>
+      <w:r>
+        <w:t xml:space="preserve"> </w:t>
+      </w:r>
+      <w:proofErr w:type="spellStart"/>
+      <w:r>
+        <w:t>of</w:t>
+      </w:r>
+      <w:proofErr w:type="spellEnd"/>
+      <w:r>
+        <w:t xml:space="preserve"> </w:t>
+      </w:r>
+      <w:proofErr w:type="spellStart"/>
+      <w:r>
+        <w:t>pyglet</w:t>
+      </w:r>
+      <w:proofErr w:type="spellEnd"/>
+      <w:r>
+        <w:t xml:space="preserve"> </w:t>
+      </w:r>
+      <w:proofErr w:type="spellStart"/>
+      <w:r>
+        <w:t>are</w:t>
+      </w:r>
+      <w:proofErr w:type="spellEnd"/>
+      <w:r>
+        <w:t>:</w:t>
       </w:r>
     </w:p>
     <w:p>
-      <w:r>
-        <w:t>For most application and game requirements, pyglet needs nothing else besides Python, simplifying distribution and installation. Requires ctypes, and Opengl. Uses PIL, and AVBin for most format loading. Take advantage of multiple windows and multi-monitor desktops. pyglet allows you to use as many windows as you need, and is fully aware of multi-monitor setups for use with fullscreen games. Load images, sound, music and video in almost any format. pyglet can optionally use AVbin to play back audio formats such as MP3, OGG/Vorbis and WMA, and video formats such as DivX, MPEG-2, H.264, WMV and Xvid.</w:t>
+      <w:proofErr w:type="spellStart"/>
+      <w:proofErr w:type="gramStart"/>
+      <w:r>
+        <w:t>For</w:t>
+      </w:r>
+      <w:proofErr w:type="spellEnd"/>
+      <w:r>
+        <w:t xml:space="preserve"> </w:t>
+      </w:r>
+      <w:proofErr w:type="spellStart"/>
+      <w:r>
+        <w:t>most</w:t>
+      </w:r>
+      <w:proofErr w:type="spellEnd"/>
+      <w:r>
+        <w:t xml:space="preserve"> </w:t>
+      </w:r>
+      <w:proofErr w:type="spellStart"/>
+      <w:r>
+        <w:t>application</w:t>
+      </w:r>
+      <w:proofErr w:type="spellEnd"/>
+      <w:r>
+        <w:t xml:space="preserve"> </w:t>
+      </w:r>
+      <w:proofErr w:type="spellStart"/>
+      <w:r>
+        <w:t>and</w:t>
+      </w:r>
+      <w:proofErr w:type="spellEnd"/>
+      <w:r>
+        <w:t xml:space="preserve"> </w:t>
+      </w:r>
+      <w:proofErr w:type="spellStart"/>
+      <w:r>
+        <w:t>game</w:t>
+      </w:r>
+      <w:proofErr w:type="spellEnd"/>
+      <w:r>
+        <w:t xml:space="preserve"> </w:t>
+      </w:r>
+      <w:proofErr w:type="spellStart"/>
+      <w:r>
+        <w:t>requirements</w:t>
+      </w:r>
+      <w:proofErr w:type="spellEnd"/>
+      <w:r>
+        <w:t>,</w:t>
+      </w:r>
+      <w:proofErr w:type="gramEnd"/>
+      <w:r>
+        <w:t xml:space="preserve"> </w:t>
+      </w:r>
+      <w:proofErr w:type="spellStart"/>
+      <w:r>
+        <w:t>pyglet</w:t>
+      </w:r>
+      <w:proofErr w:type="spellEnd"/>
+      <w:r>
+        <w:t xml:space="preserve"> </w:t>
+      </w:r>
+      <w:proofErr w:type="spellStart"/>
+      <w:r>
+        <w:t>needs</w:t>
+      </w:r>
+      <w:proofErr w:type="spellEnd"/>
+      <w:r>
+        <w:t xml:space="preserve"> </w:t>
+      </w:r>
+      <w:proofErr w:type="spellStart"/>
+      <w:r>
+        <w:t>nothing</w:t>
+      </w:r>
+      <w:proofErr w:type="spellEnd"/>
+      <w:r>
+        <w:t xml:space="preserve"> </w:t>
+      </w:r>
+      <w:proofErr w:type="spellStart"/>
+      <w:r>
+        <w:t>else</w:t>
+      </w:r>
+      <w:proofErr w:type="spellEnd"/>
+      <w:r>
+        <w:t xml:space="preserve"> </w:t>
+      </w:r>
+      <w:proofErr w:type="spellStart"/>
+      <w:r>
+        <w:t>besides</w:t>
+      </w:r>
+      <w:proofErr w:type="spellEnd"/>
+      <w:r>
+        <w:t xml:space="preserve"> Python, </w:t>
+      </w:r>
+      <w:proofErr w:type="spellStart"/>
+      <w:r>
+        <w:t>simplifying</w:t>
+      </w:r>
+      <w:proofErr w:type="spellEnd"/>
+      <w:r>
+        <w:t xml:space="preserve"> </w:t>
+      </w:r>
+      <w:proofErr w:type="spellStart"/>
+      <w:r>
+        <w:t>distribution</w:t>
+      </w:r>
+      <w:proofErr w:type="spellEnd"/>
+      <w:r>
+        <w:t xml:space="preserve"> </w:t>
+      </w:r>
+      <w:proofErr w:type="spellStart"/>
+      <w:r>
+        <w:t>and</w:t>
+      </w:r>
+      <w:proofErr w:type="spellEnd"/>
+      <w:r>
+        <w:t xml:space="preserve"> </w:t>
+      </w:r>
+      <w:proofErr w:type="spellStart"/>
+      <w:r>
+        <w:t>installation</w:t>
+      </w:r>
+      <w:proofErr w:type="spellEnd"/>
+      <w:r>
+        <w:t xml:space="preserve">. </w:t>
+      </w:r>
+      <w:proofErr w:type="spellStart"/>
+      <w:r>
+        <w:t>Requires</w:t>
+      </w:r>
+      <w:proofErr w:type="spellEnd"/>
+      <w:r>
+        <w:t xml:space="preserve"> </w:t>
+      </w:r>
+      <w:proofErr w:type="spellStart"/>
+      <w:r>
+        <w:t>ctypes</w:t>
+      </w:r>
+      <w:proofErr w:type="spellEnd"/>
+      <w:r>
+        <w:t xml:space="preserve">, </w:t>
+      </w:r>
+      <w:proofErr w:type="spellStart"/>
+      <w:r>
+        <w:t>and</w:t>
+      </w:r>
+      <w:proofErr w:type="spellEnd"/>
+      <w:r>
+        <w:t xml:space="preserve"> </w:t>
+      </w:r>
+      <w:proofErr w:type="spellStart"/>
+      <w:r>
+        <w:t>Opengl</w:t>
+      </w:r>
+      <w:proofErr w:type="spellEnd"/>
+      <w:r>
+        <w:t xml:space="preserve">. </w:t>
+      </w:r>
+      <w:proofErr w:type="spellStart"/>
+      <w:r>
+        <w:t>Uses</w:t>
+      </w:r>
+      <w:proofErr w:type="spellEnd"/>
+      <w:r>
+        <w:t xml:space="preserve"> PIL, </w:t>
+      </w:r>
+      <w:proofErr w:type="spellStart"/>
+      <w:r>
+        <w:t>and</w:t>
+      </w:r>
+      <w:proofErr w:type="spellEnd"/>
+      <w:r>
+        <w:t xml:space="preserve"> </w:t>
+      </w:r>
+      <w:proofErr w:type="spellStart"/>
+      <w:r>
+        <w:t>AVBin</w:t>
+      </w:r>
+      <w:proofErr w:type="spellEnd"/>
+      <w:r>
+        <w:t xml:space="preserve"> </w:t>
+      </w:r>
+      <w:proofErr w:type="spellStart"/>
+      <w:r>
+        <w:t>for</w:t>
+      </w:r>
+      <w:proofErr w:type="spellEnd"/>
+      <w:r>
+        <w:t xml:space="preserve"> </w:t>
+      </w:r>
+      <w:proofErr w:type="spellStart"/>
+      <w:r>
+        <w:t>most</w:t>
+      </w:r>
+      <w:proofErr w:type="spellEnd"/>
+      <w:r>
+        <w:t xml:space="preserve"> </w:t>
+      </w:r>
+      <w:proofErr w:type="spellStart"/>
+      <w:r>
+        <w:t>format</w:t>
+      </w:r>
+      <w:proofErr w:type="spellEnd"/>
+      <w:r>
+        <w:t xml:space="preserve"> </w:t>
+      </w:r>
+      <w:proofErr w:type="spellStart"/>
+      <w:r>
+        <w:t>loading</w:t>
+      </w:r>
+      <w:proofErr w:type="spellEnd"/>
+      <w:r>
+        <w:t xml:space="preserve">. Take </w:t>
+      </w:r>
+      <w:proofErr w:type="spellStart"/>
+      <w:r>
+        <w:t>advantage</w:t>
+      </w:r>
+      <w:proofErr w:type="spellEnd"/>
+      <w:r>
+        <w:t xml:space="preserve"> </w:t>
+      </w:r>
+      <w:proofErr w:type="spellStart"/>
+      <w:r>
+        <w:t>of</w:t>
+      </w:r>
+      <w:proofErr w:type="spellEnd"/>
+      <w:r>
+        <w:t xml:space="preserve"> multiple </w:t>
+      </w:r>
+      <w:proofErr w:type="spellStart"/>
+      <w:r>
+        <w:t>windows</w:t>
+      </w:r>
+      <w:proofErr w:type="spellEnd"/>
+      <w:r>
+        <w:t xml:space="preserve"> </w:t>
+      </w:r>
+      <w:proofErr w:type="spellStart"/>
+      <w:r>
+        <w:t>and</w:t>
+      </w:r>
+      <w:proofErr w:type="spellEnd"/>
+      <w:r>
+        <w:t xml:space="preserve"> multi-monitor </w:t>
+      </w:r>
+      <w:proofErr w:type="spellStart"/>
+      <w:r>
+        <w:t>desktops</w:t>
+      </w:r>
+      <w:proofErr w:type="spellEnd"/>
+      <w:r>
+        <w:t xml:space="preserve">. </w:t>
+      </w:r>
+      <w:proofErr w:type="spellStart"/>
+      <w:r>
+        <w:t>pyglet</w:t>
+      </w:r>
+      <w:proofErr w:type="spellEnd"/>
+      <w:r>
+        <w:t xml:space="preserve"> </w:t>
+      </w:r>
+      <w:proofErr w:type="spellStart"/>
+      <w:r>
+        <w:t>allows</w:t>
+      </w:r>
+      <w:proofErr w:type="spellEnd"/>
+      <w:r>
+        <w:t xml:space="preserve"> </w:t>
+      </w:r>
+      <w:proofErr w:type="spellStart"/>
+      <w:r>
+        <w:t>you</w:t>
+      </w:r>
+      <w:proofErr w:type="spellEnd"/>
+      <w:r>
+        <w:t xml:space="preserve"> </w:t>
+      </w:r>
+      <w:proofErr w:type="spellStart"/>
+      <w:r>
+        <w:t>to</w:t>
+      </w:r>
+      <w:proofErr w:type="spellEnd"/>
+      <w:r>
+        <w:t xml:space="preserve"> </w:t>
+      </w:r>
+      <w:proofErr w:type="spellStart"/>
+      <w:r>
+        <w:t>use</w:t>
+      </w:r>
+      <w:proofErr w:type="spellEnd"/>
+      <w:r>
+        <w:t xml:space="preserve"> </w:t>
+      </w:r>
+      <w:proofErr w:type="spellStart"/>
+      <w:r>
+        <w:t>as</w:t>
+      </w:r>
+      <w:proofErr w:type="spellEnd"/>
+      <w:r>
+        <w:t xml:space="preserve"> </w:t>
+      </w:r>
+      <w:proofErr w:type="spellStart"/>
+      <w:r>
+        <w:t>many</w:t>
+      </w:r>
+      <w:proofErr w:type="spellEnd"/>
+      <w:r>
+        <w:t xml:space="preserve"> </w:t>
+      </w:r>
+      <w:proofErr w:type="spellStart"/>
+      <w:r>
+        <w:t>windows</w:t>
+      </w:r>
+      <w:proofErr w:type="spellEnd"/>
+      <w:r>
+        <w:t xml:space="preserve"> </w:t>
+      </w:r>
+      <w:proofErr w:type="spellStart"/>
+      <w:r>
+        <w:t>as</w:t>
+      </w:r>
+      <w:proofErr w:type="spellEnd"/>
+      <w:r>
+        <w:t xml:space="preserve"> </w:t>
+      </w:r>
+      <w:proofErr w:type="spellStart"/>
+      <w:r>
+        <w:t>you</w:t>
+      </w:r>
+      <w:proofErr w:type="spellEnd"/>
+      <w:r>
+        <w:t xml:space="preserve"> </w:t>
+      </w:r>
+      <w:proofErr w:type="spellStart"/>
+      <w:r>
+        <w:t>need</w:t>
+      </w:r>
+      <w:proofErr w:type="spellEnd"/>
+      <w:r>
+        <w:t xml:space="preserve">, </w:t>
+      </w:r>
+      <w:proofErr w:type="spellStart"/>
+      <w:r>
+        <w:t>and</w:t>
+      </w:r>
+      <w:proofErr w:type="spellEnd"/>
+      <w:r>
+        <w:t xml:space="preserve"> </w:t>
+      </w:r>
+      <w:proofErr w:type="spellStart"/>
+      <w:r>
+        <w:t>is</w:t>
+      </w:r>
+      <w:proofErr w:type="spellEnd"/>
+      <w:r>
+        <w:t xml:space="preserve"> </w:t>
+      </w:r>
+      <w:proofErr w:type="spellStart"/>
+      <w:r>
+        <w:t>fully</w:t>
+      </w:r>
+      <w:proofErr w:type="spellEnd"/>
+      <w:r>
+        <w:t xml:space="preserve"> </w:t>
+      </w:r>
+      <w:proofErr w:type="spellStart"/>
+      <w:r>
+        <w:t>aware</w:t>
+      </w:r>
+      <w:proofErr w:type="spellEnd"/>
+      <w:r>
+        <w:t xml:space="preserve"> </w:t>
+      </w:r>
+      <w:proofErr w:type="spellStart"/>
+      <w:r>
+        <w:t>of</w:t>
+      </w:r>
+      <w:proofErr w:type="spellEnd"/>
+      <w:r>
+        <w:t xml:space="preserve"> multi-monitor </w:t>
+      </w:r>
+      <w:proofErr w:type="spellStart"/>
+      <w:r>
+        <w:t>setups</w:t>
+      </w:r>
+      <w:proofErr w:type="spellEnd"/>
+      <w:r>
+        <w:t xml:space="preserve"> </w:t>
+      </w:r>
+      <w:proofErr w:type="spellStart"/>
+      <w:r>
+        <w:t>for</w:t>
+      </w:r>
+      <w:proofErr w:type="spellEnd"/>
+      <w:r>
+        <w:t xml:space="preserve"> </w:t>
+      </w:r>
+      <w:proofErr w:type="spellStart"/>
+      <w:r>
+        <w:t>use</w:t>
+      </w:r>
+      <w:proofErr w:type="spellEnd"/>
+      <w:r>
+        <w:t xml:space="preserve"> </w:t>
+      </w:r>
+      <w:proofErr w:type="spellStart"/>
+      <w:r>
+        <w:t>with</w:t>
+      </w:r>
+      <w:proofErr w:type="spellEnd"/>
+      <w:r>
+        <w:t xml:space="preserve"> </w:t>
+      </w:r>
+      <w:proofErr w:type="spellStart"/>
+      <w:r>
+        <w:t>fullscreen</w:t>
+      </w:r>
+      <w:proofErr w:type="spellEnd"/>
+      <w:r>
+        <w:t xml:space="preserve"> </w:t>
+      </w:r>
+      <w:proofErr w:type="spellStart"/>
+      <w:r>
+        <w:t>games</w:t>
+      </w:r>
+      <w:proofErr w:type="spellEnd"/>
+      <w:r>
+        <w:t xml:space="preserve">. </w:t>
+      </w:r>
+      <w:proofErr w:type="spellStart"/>
+      <w:r>
+        <w:t>Load</w:t>
+      </w:r>
+      <w:proofErr w:type="spellEnd"/>
+      <w:r>
+        <w:t xml:space="preserve"> </w:t>
+      </w:r>
+      <w:proofErr w:type="spellStart"/>
+      <w:r>
+        <w:t>images</w:t>
+      </w:r>
+      <w:proofErr w:type="spellEnd"/>
+      <w:r>
+        <w:t xml:space="preserve">, </w:t>
+      </w:r>
+      <w:proofErr w:type="spellStart"/>
+      <w:r>
+        <w:t>sound</w:t>
+      </w:r>
+      <w:proofErr w:type="spellEnd"/>
+      <w:r>
+        <w:t xml:space="preserve">, </w:t>
+      </w:r>
+      <w:proofErr w:type="spellStart"/>
+      <w:r>
+        <w:t>music</w:t>
+      </w:r>
+      <w:proofErr w:type="spellEnd"/>
+      <w:r>
+        <w:t xml:space="preserve"> </w:t>
+      </w:r>
+      <w:proofErr w:type="spellStart"/>
+      <w:r>
+        <w:t>and</w:t>
+      </w:r>
+      <w:proofErr w:type="spellEnd"/>
+      <w:r>
+        <w:t xml:space="preserve"> </w:t>
+      </w:r>
+      <w:proofErr w:type="spellStart"/>
+      <w:r>
+        <w:t>video</w:t>
+      </w:r>
+      <w:proofErr w:type="spellEnd"/>
+      <w:r>
+        <w:t xml:space="preserve"> in </w:t>
+      </w:r>
+      <w:proofErr w:type="spellStart"/>
+      <w:r>
+        <w:t>almost</w:t>
+      </w:r>
+      <w:proofErr w:type="spellEnd"/>
+      <w:r>
+        <w:t xml:space="preserve"> </w:t>
+      </w:r>
+      <w:proofErr w:type="spellStart"/>
+      <w:r>
+        <w:t>any</w:t>
+      </w:r>
+      <w:proofErr w:type="spellEnd"/>
+      <w:r>
+        <w:t xml:space="preserve"> </w:t>
+      </w:r>
+      <w:proofErr w:type="spellStart"/>
+      <w:r>
+        <w:t>format</w:t>
+      </w:r>
+      <w:proofErr w:type="spellEnd"/>
+      <w:r>
+        <w:t xml:space="preserve">. </w:t>
+      </w:r>
+      <w:proofErr w:type="spellStart"/>
+      <w:r>
+        <w:t>pyglet</w:t>
+      </w:r>
+      <w:proofErr w:type="spellEnd"/>
+      <w:r>
+        <w:t xml:space="preserve"> </w:t>
+      </w:r>
+      <w:proofErr w:type="spellStart"/>
+      <w:r>
+        <w:t>can</w:t>
+      </w:r>
+      <w:proofErr w:type="spellEnd"/>
+      <w:r>
+        <w:t xml:space="preserve"> </w:t>
+      </w:r>
+      <w:proofErr w:type="spellStart"/>
+      <w:r>
+        <w:t>optionally</w:t>
+      </w:r>
+      <w:proofErr w:type="spellEnd"/>
+      <w:r>
+        <w:t xml:space="preserve"> </w:t>
+      </w:r>
+      <w:proofErr w:type="spellStart"/>
+      <w:r>
+        <w:t>use</w:t>
+      </w:r>
+      <w:proofErr w:type="spellEnd"/>
+      <w:r>
+        <w:t xml:space="preserve"> </w:t>
+      </w:r>
+      <w:proofErr w:type="spellStart"/>
+      <w:r>
+        <w:t>AVbin</w:t>
+      </w:r>
+      <w:proofErr w:type="spellEnd"/>
+      <w:r>
+        <w:t xml:space="preserve"> </w:t>
+      </w:r>
+      <w:proofErr w:type="spellStart"/>
+      <w:r>
+        <w:t>to</w:t>
+      </w:r>
+      <w:proofErr w:type="spellEnd"/>
+      <w:r>
+        <w:t xml:space="preserve"> </w:t>
+      </w:r>
+      <w:proofErr w:type="spellStart"/>
+      <w:r>
+        <w:t>play</w:t>
+      </w:r>
+      <w:proofErr w:type="spellEnd"/>
+      <w:r>
+        <w:t xml:space="preserve"> back </w:t>
+      </w:r>
+      <w:proofErr w:type="spellStart"/>
+      <w:r>
+        <w:t>audio</w:t>
+      </w:r>
+      <w:proofErr w:type="spellEnd"/>
+      <w:r>
+        <w:t xml:space="preserve"> </w:t>
+      </w:r>
+      <w:proofErr w:type="spellStart"/>
+      <w:r>
+        <w:t>formats</w:t>
+      </w:r>
+      <w:proofErr w:type="spellEnd"/>
+      <w:r>
+        <w:t xml:space="preserve"> such </w:t>
+      </w:r>
+      <w:proofErr w:type="spellStart"/>
+      <w:r>
+        <w:t>as</w:t>
+      </w:r>
+      <w:proofErr w:type="spellEnd"/>
+      <w:r>
+        <w:t xml:space="preserve"> MP3, OGG/</w:t>
+      </w:r>
+      <w:proofErr w:type="spellStart"/>
+      <w:r>
+        <w:t>Vorbis</w:t>
+      </w:r>
+      <w:proofErr w:type="spellEnd"/>
+      <w:r>
+        <w:t xml:space="preserve"> </w:t>
+      </w:r>
+      <w:proofErr w:type="spellStart"/>
+      <w:r>
+        <w:t>and</w:t>
+      </w:r>
+      <w:proofErr w:type="spellEnd"/>
+      <w:r>
+        <w:t xml:space="preserve"> WMA, </w:t>
+      </w:r>
+      <w:proofErr w:type="spellStart"/>
+      <w:r>
+        <w:t>and</w:t>
+      </w:r>
+      <w:proofErr w:type="spellEnd"/>
+      <w:r>
+        <w:t xml:space="preserve"> </w:t>
+      </w:r>
+      <w:proofErr w:type="spellStart"/>
+      <w:r>
+        <w:t>video</w:t>
+      </w:r>
+      <w:proofErr w:type="spellEnd"/>
+      <w:r>
+        <w:t xml:space="preserve"> </w:t>
+      </w:r>
+      <w:proofErr w:type="spellStart"/>
+      <w:r>
+        <w:t>formats</w:t>
+      </w:r>
+      <w:proofErr w:type="spellEnd"/>
+      <w:r>
+        <w:t xml:space="preserve"> such </w:t>
+      </w:r>
+      <w:proofErr w:type="spellStart"/>
+      <w:r>
+        <w:t>as</w:t>
+      </w:r>
+      <w:proofErr w:type="spellEnd"/>
+      <w:r>
+        <w:t xml:space="preserve"> </w:t>
+      </w:r>
+      <w:proofErr w:type="spellStart"/>
+      <w:r>
+        <w:t>DivX</w:t>
+      </w:r>
+      <w:proofErr w:type="spellEnd"/>
+      <w:r>
+        <w:t xml:space="preserve">, MPEG-2, H.264, WMV </w:t>
+      </w:r>
+      <w:proofErr w:type="spellStart"/>
+      <w:r>
+        <w:t>and</w:t>
+      </w:r>
+      <w:proofErr w:type="spellEnd"/>
+      <w:r>
+        <w:t xml:space="preserve"> </w:t>
+      </w:r>
+      <w:proofErr w:type="spellStart"/>
+      <w:r>
+        <w:t>Xvid</w:t>
+      </w:r>
+      <w:proofErr w:type="spellEnd"/>
+      <w:r>
+        <w:t>.</w:t>
       </w:r>
     </w:p>
     <w:p/>
@@ -838,7 +2255,503 @@
         <w:t xml:space="preserve">) </w:t>
       </w:r>
       <w:r>
-        <w:t>Panda3D is a game engine, a framework for 3D rendering and game development for Python and C++ programs. Panda3D is Open Source and free for any purpose, including commercial ventures, thanks to its liberal license. Go ahead and grab it here. To learn more about Panda3D's capabilities, visit the gallery and the feature list. To learn how to use Panda3D, check the documentation resources. If you get stuck, ask for help from our community, which is very active.</w:t>
+        <w:t xml:space="preserve">Panda3D </w:t>
+      </w:r>
+      <w:proofErr w:type="spellStart"/>
+      <w:r>
+        <w:t>is</w:t>
+      </w:r>
+      <w:proofErr w:type="spellEnd"/>
+      <w:r>
+        <w:t xml:space="preserve"> a </w:t>
+      </w:r>
+      <w:proofErr w:type="spellStart"/>
+      <w:r>
+        <w:t>game</w:t>
+      </w:r>
+      <w:proofErr w:type="spellEnd"/>
+      <w:r>
+        <w:t xml:space="preserve"> </w:t>
+      </w:r>
+      <w:proofErr w:type="spellStart"/>
+      <w:r>
+        <w:t>engine</w:t>
+      </w:r>
+      <w:proofErr w:type="spellEnd"/>
+      <w:r>
+        <w:t xml:space="preserve">, a </w:t>
+      </w:r>
+      <w:proofErr w:type="spellStart"/>
+      <w:r>
+        <w:t>framework</w:t>
+      </w:r>
+      <w:proofErr w:type="spellEnd"/>
+      <w:r>
+        <w:t xml:space="preserve"> </w:t>
+      </w:r>
+      <w:proofErr w:type="spellStart"/>
+      <w:r>
+        <w:t>for</w:t>
+      </w:r>
+      <w:proofErr w:type="spellEnd"/>
+      <w:r>
+        <w:t xml:space="preserve"> 3D </w:t>
+      </w:r>
+      <w:proofErr w:type="spellStart"/>
+      <w:r>
+        <w:t>rendering</w:t>
+      </w:r>
+      <w:proofErr w:type="spellEnd"/>
+      <w:r>
+        <w:t xml:space="preserve"> </w:t>
+      </w:r>
+      <w:proofErr w:type="spellStart"/>
+      <w:r>
+        <w:t>and</w:t>
+      </w:r>
+      <w:proofErr w:type="spellEnd"/>
+      <w:r>
+        <w:t xml:space="preserve"> </w:t>
+      </w:r>
+      <w:proofErr w:type="spellStart"/>
+      <w:r>
+        <w:t>game</w:t>
+      </w:r>
+      <w:proofErr w:type="spellEnd"/>
+      <w:r>
+        <w:t xml:space="preserve"> </w:t>
+      </w:r>
+      <w:proofErr w:type="spellStart"/>
+      <w:r>
+        <w:t>development</w:t>
+      </w:r>
+      <w:proofErr w:type="spellEnd"/>
+      <w:r>
+        <w:t xml:space="preserve"> </w:t>
+      </w:r>
+      <w:proofErr w:type="spellStart"/>
+      <w:r>
+        <w:t>for</w:t>
+      </w:r>
+      <w:proofErr w:type="spellEnd"/>
+      <w:r>
+        <w:t xml:space="preserve"> Python </w:t>
+      </w:r>
+      <w:proofErr w:type="spellStart"/>
+      <w:r>
+        <w:t>and</w:t>
+      </w:r>
+      <w:proofErr w:type="spellEnd"/>
+      <w:r>
+        <w:t xml:space="preserve"> C++ </w:t>
+      </w:r>
+      <w:proofErr w:type="spellStart"/>
+      <w:r>
+        <w:t>programs</w:t>
+      </w:r>
+      <w:proofErr w:type="spellEnd"/>
+      <w:r>
+        <w:t xml:space="preserve">. Panda3D </w:t>
+      </w:r>
+      <w:proofErr w:type="spellStart"/>
+      <w:r>
+        <w:t>is</w:t>
+      </w:r>
+      <w:proofErr w:type="spellEnd"/>
+      <w:r>
+        <w:t xml:space="preserve"> Open Source </w:t>
+      </w:r>
+      <w:proofErr w:type="spellStart"/>
+      <w:r>
+        <w:t>and</w:t>
+      </w:r>
+      <w:proofErr w:type="spellEnd"/>
+      <w:r>
+        <w:t xml:space="preserve"> </w:t>
+      </w:r>
+      <w:proofErr w:type="spellStart"/>
+      <w:r>
+        <w:t>free</w:t>
+      </w:r>
+      <w:proofErr w:type="spellEnd"/>
+      <w:r>
+        <w:t xml:space="preserve"> </w:t>
+      </w:r>
+      <w:proofErr w:type="spellStart"/>
+      <w:r>
+        <w:t>for</w:t>
+      </w:r>
+      <w:proofErr w:type="spellEnd"/>
+      <w:r>
+        <w:t xml:space="preserve"> </w:t>
+      </w:r>
+      <w:proofErr w:type="spellStart"/>
+      <w:r>
+        <w:t>any</w:t>
+      </w:r>
+      <w:proofErr w:type="spellEnd"/>
+      <w:r>
+        <w:t xml:space="preserve"> </w:t>
+      </w:r>
+      <w:proofErr w:type="spellStart"/>
+      <w:r>
+        <w:t>purpose</w:t>
+      </w:r>
+      <w:proofErr w:type="spellEnd"/>
+      <w:r>
+        <w:t xml:space="preserve">, </w:t>
+      </w:r>
+      <w:proofErr w:type="spellStart"/>
+      <w:r>
+        <w:t>including</w:t>
+      </w:r>
+      <w:proofErr w:type="spellEnd"/>
+      <w:r>
+        <w:t xml:space="preserve"> </w:t>
+      </w:r>
+      <w:proofErr w:type="spellStart"/>
+      <w:r>
+        <w:t>commercial</w:t>
+      </w:r>
+      <w:proofErr w:type="spellEnd"/>
+      <w:r>
+        <w:t xml:space="preserve"> </w:t>
+      </w:r>
+      <w:proofErr w:type="spellStart"/>
+      <w:r>
+        <w:t>ventures</w:t>
+      </w:r>
+      <w:proofErr w:type="spellEnd"/>
+      <w:r>
+        <w:t xml:space="preserve">, </w:t>
+      </w:r>
+      <w:proofErr w:type="spellStart"/>
+      <w:r>
+        <w:t>thanks</w:t>
+      </w:r>
+      <w:proofErr w:type="spellEnd"/>
+      <w:r>
+        <w:t xml:space="preserve"> </w:t>
+      </w:r>
+      <w:proofErr w:type="spellStart"/>
+      <w:r>
+        <w:t>to</w:t>
+      </w:r>
+      <w:proofErr w:type="spellEnd"/>
+      <w:r>
+        <w:t xml:space="preserve"> </w:t>
+      </w:r>
+      <w:proofErr w:type="spellStart"/>
+      <w:r>
+        <w:t>its</w:t>
+      </w:r>
+      <w:proofErr w:type="spellEnd"/>
+      <w:r>
+        <w:t xml:space="preserve"> liberal </w:t>
+      </w:r>
+      <w:proofErr w:type="spellStart"/>
+      <w:r>
+        <w:t>license</w:t>
+      </w:r>
+      <w:proofErr w:type="spellEnd"/>
+      <w:r>
+        <w:t xml:space="preserve">. Go </w:t>
+      </w:r>
+      <w:proofErr w:type="spellStart"/>
+      <w:r>
+        <w:t>ahead</w:t>
+      </w:r>
+      <w:proofErr w:type="spellEnd"/>
+      <w:r>
+        <w:t xml:space="preserve"> </w:t>
+      </w:r>
+      <w:proofErr w:type="spellStart"/>
+      <w:r>
+        <w:t>and</w:t>
+      </w:r>
+      <w:proofErr w:type="spellEnd"/>
+      <w:r>
+        <w:t xml:space="preserve"> grab </w:t>
+      </w:r>
+      <w:proofErr w:type="spellStart"/>
+      <w:r>
+        <w:t>it</w:t>
+      </w:r>
+      <w:proofErr w:type="spellEnd"/>
+      <w:r>
+        <w:t xml:space="preserve"> </w:t>
+      </w:r>
+      <w:proofErr w:type="spellStart"/>
+      <w:r>
+        <w:t>here</w:t>
+      </w:r>
+      <w:proofErr w:type="spellEnd"/>
+      <w:r>
+        <w:t xml:space="preserve">. </w:t>
+      </w:r>
+      <w:proofErr w:type="spellStart"/>
+      <w:r>
+        <w:t>To</w:t>
+      </w:r>
+      <w:proofErr w:type="spellEnd"/>
+      <w:r>
+        <w:t xml:space="preserve"> </w:t>
+      </w:r>
+      <w:proofErr w:type="spellStart"/>
+      <w:r>
+        <w:t>learn</w:t>
+      </w:r>
+      <w:proofErr w:type="spellEnd"/>
+      <w:r>
+        <w:t xml:space="preserve"> </w:t>
+      </w:r>
+      <w:proofErr w:type="spellStart"/>
+      <w:r>
+        <w:t>more</w:t>
+      </w:r>
+      <w:proofErr w:type="spellEnd"/>
+      <w:r>
+        <w:t xml:space="preserve"> </w:t>
+      </w:r>
+      <w:proofErr w:type="spellStart"/>
+      <w:r>
+        <w:t>about</w:t>
+      </w:r>
+      <w:proofErr w:type="spellEnd"/>
+      <w:r>
+        <w:t xml:space="preserve"> Panda3D's </w:t>
+      </w:r>
+      <w:proofErr w:type="spellStart"/>
+      <w:r>
+        <w:t>capabilities</w:t>
+      </w:r>
+      <w:proofErr w:type="spellEnd"/>
+      <w:r>
+        <w:t xml:space="preserve">, </w:t>
+      </w:r>
+      <w:proofErr w:type="spellStart"/>
+      <w:r>
+        <w:t>visit</w:t>
+      </w:r>
+      <w:proofErr w:type="spellEnd"/>
+      <w:r>
+        <w:t xml:space="preserve"> </w:t>
+      </w:r>
+      <w:proofErr w:type="spellStart"/>
+      <w:r>
+        <w:t>the</w:t>
+      </w:r>
+      <w:proofErr w:type="spellEnd"/>
+      <w:r>
+        <w:t xml:space="preserve"> </w:t>
+      </w:r>
+      <w:proofErr w:type="spellStart"/>
+      <w:r>
+        <w:t>gallery</w:t>
+      </w:r>
+      <w:proofErr w:type="spellEnd"/>
+      <w:r>
+        <w:t xml:space="preserve"> </w:t>
+      </w:r>
+      <w:proofErr w:type="spellStart"/>
+      <w:r>
+        <w:t>and</w:t>
+      </w:r>
+      <w:proofErr w:type="spellEnd"/>
+      <w:r>
+        <w:t xml:space="preserve"> </w:t>
+      </w:r>
+      <w:proofErr w:type="spellStart"/>
+      <w:r>
+        <w:t>the</w:t>
+      </w:r>
+      <w:proofErr w:type="spellEnd"/>
+      <w:r>
+        <w:t xml:space="preserve"> </w:t>
+      </w:r>
+      <w:proofErr w:type="spellStart"/>
+      <w:r>
+        <w:t>feature</w:t>
+      </w:r>
+      <w:proofErr w:type="spellEnd"/>
+      <w:r>
+        <w:t xml:space="preserve"> </w:t>
+      </w:r>
+      <w:proofErr w:type="spellStart"/>
+      <w:r>
+        <w:t>list</w:t>
+      </w:r>
+      <w:proofErr w:type="spellEnd"/>
+      <w:r>
+        <w:t xml:space="preserve">. </w:t>
+      </w:r>
+      <w:proofErr w:type="spellStart"/>
+      <w:r>
+        <w:t>To</w:t>
+      </w:r>
+      <w:proofErr w:type="spellEnd"/>
+      <w:r>
+        <w:t xml:space="preserve"> </w:t>
+      </w:r>
+      <w:proofErr w:type="spellStart"/>
+      <w:r>
+        <w:t>learn</w:t>
+      </w:r>
+      <w:proofErr w:type="spellEnd"/>
+      <w:r>
+        <w:t xml:space="preserve"> </w:t>
+      </w:r>
+      <w:proofErr w:type="spellStart"/>
+      <w:r>
+        <w:t>how</w:t>
+      </w:r>
+      <w:proofErr w:type="spellEnd"/>
+      <w:r>
+        <w:t xml:space="preserve"> </w:t>
+      </w:r>
+      <w:proofErr w:type="spellStart"/>
+      <w:r>
+        <w:t>to</w:t>
+      </w:r>
+      <w:proofErr w:type="spellEnd"/>
+      <w:r>
+        <w:t xml:space="preserve"> </w:t>
+      </w:r>
+      <w:proofErr w:type="spellStart"/>
+      <w:r>
+        <w:t>use</w:t>
+      </w:r>
+      <w:proofErr w:type="spellEnd"/>
+      <w:r>
+        <w:t xml:space="preserve"> Panda3D, check </w:t>
+      </w:r>
+      <w:proofErr w:type="spellStart"/>
+      <w:r>
+        <w:t>the</w:t>
+      </w:r>
+      <w:proofErr w:type="spellEnd"/>
+      <w:r>
+        <w:t xml:space="preserve"> </w:t>
+      </w:r>
+      <w:proofErr w:type="spellStart"/>
+      <w:r>
+        <w:t>documentation</w:t>
+      </w:r>
+      <w:proofErr w:type="spellEnd"/>
+      <w:r>
+        <w:t xml:space="preserve"> </w:t>
+      </w:r>
+      <w:proofErr w:type="spellStart"/>
+      <w:r>
+        <w:t>resources</w:t>
+      </w:r>
+      <w:proofErr w:type="spellEnd"/>
+      <w:r>
+        <w:t xml:space="preserve">. </w:t>
+      </w:r>
+      <w:proofErr w:type="spellStart"/>
+      <w:r>
+        <w:t>If</w:t>
+      </w:r>
+      <w:proofErr w:type="spellEnd"/>
+      <w:r>
+        <w:t xml:space="preserve"> </w:t>
+      </w:r>
+      <w:proofErr w:type="spellStart"/>
+      <w:r>
+        <w:t>you</w:t>
+      </w:r>
+      <w:proofErr w:type="spellEnd"/>
+      <w:r>
+        <w:t xml:space="preserve"> </w:t>
+      </w:r>
+      <w:proofErr w:type="spellStart"/>
+      <w:r>
+        <w:t>get</w:t>
+      </w:r>
+      <w:proofErr w:type="spellEnd"/>
+      <w:r>
+        <w:t xml:space="preserve"> stuck, </w:t>
+      </w:r>
+      <w:proofErr w:type="spellStart"/>
+      <w:r>
+        <w:t>ask</w:t>
+      </w:r>
+      <w:proofErr w:type="spellEnd"/>
+      <w:r>
+        <w:t xml:space="preserve"> </w:t>
+      </w:r>
+      <w:proofErr w:type="spellStart"/>
+      <w:r>
+        <w:t>for</w:t>
+      </w:r>
+      <w:proofErr w:type="spellEnd"/>
+      <w:r>
+        <w:t xml:space="preserve"> </w:t>
+      </w:r>
+      <w:proofErr w:type="spellStart"/>
+      <w:r>
+        <w:t>help</w:t>
+      </w:r>
+      <w:proofErr w:type="spellEnd"/>
+      <w:r>
+        <w:t xml:space="preserve"> </w:t>
+      </w:r>
+      <w:proofErr w:type="spellStart"/>
+      <w:r>
+        <w:t>from</w:t>
+      </w:r>
+      <w:proofErr w:type="spellEnd"/>
+      <w:r>
+        <w:t xml:space="preserve"> </w:t>
+      </w:r>
+      <w:proofErr w:type="spellStart"/>
+      <w:r>
+        <w:t>our</w:t>
+      </w:r>
+      <w:proofErr w:type="spellEnd"/>
+      <w:r>
+        <w:t xml:space="preserve"> </w:t>
+      </w:r>
+      <w:proofErr w:type="spellStart"/>
+      <w:r>
+        <w:t>community</w:t>
+      </w:r>
+      <w:proofErr w:type="spellEnd"/>
+      <w:r>
+        <w:t xml:space="preserve">, </w:t>
+      </w:r>
+      <w:proofErr w:type="spellStart"/>
+      <w:r>
+        <w:t>which</w:t>
+      </w:r>
+      <w:proofErr w:type="spellEnd"/>
+      <w:r>
+        <w:t xml:space="preserve"> </w:t>
+      </w:r>
+      <w:proofErr w:type="spellStart"/>
+      <w:r>
+        <w:t>is</w:t>
+      </w:r>
+      <w:proofErr w:type="spellEnd"/>
+      <w:r>
+        <w:t xml:space="preserve"> </w:t>
+      </w:r>
+      <w:proofErr w:type="spellStart"/>
+      <w:r>
+        <w:t>very</w:t>
+      </w:r>
+      <w:proofErr w:type="spellEnd"/>
+      <w:r>
+        <w:t xml:space="preserve"> </w:t>
+      </w:r>
+      <w:proofErr w:type="spellStart"/>
+      <w:r>
+        <w:t>active</w:t>
+      </w:r>
+      <w:proofErr w:type="spellEnd"/>
+      <w:r>
+        <w:t>.</w:t>
       </w:r>
     </w:p>
     <w:p/>
@@ -859,7 +2772,15 @@
         </w:numPr>
       </w:pPr>
       <w:r>
-        <w:t>Koordinaten(x,y)</w:t>
+        <w:t>Koordinaten(</w:t>
+      </w:r>
+      <w:proofErr w:type="spellStart"/>
+      <w:r>
+        <w:t>x,y</w:t>
+      </w:r>
+      <w:proofErr w:type="spellEnd"/>
+      <w:r>
+        <w:t>)</w:t>
       </w:r>
     </w:p>
     <w:p>
@@ -882,9 +2803,11 @@
           <w:numId w:val="2"/>
         </w:numPr>
       </w:pPr>
+      <w:proofErr w:type="spellStart"/>
       <w:r>
         <w:t>Translationspeed</w:t>
       </w:r>
+      <w:proofErr w:type="spellEnd"/>
     </w:p>
     <w:p>
       <w:pPr>
@@ -952,7 +2875,15 @@
         </w:numPr>
       </w:pPr>
       <w:r>
-        <w:t>Koordinaten(x,y)</w:t>
+        <w:t>Koordinaten(</w:t>
+      </w:r>
+      <w:proofErr w:type="spellStart"/>
+      <w:r>
+        <w:t>x,y</w:t>
+      </w:r>
+      <w:proofErr w:type="spellEnd"/>
+      <w:r>
+        <w:t>)</w:t>
       </w:r>
     </w:p>
     <w:p>
@@ -1045,7 +2976,15 @@
         </w:numPr>
       </w:pPr>
       <w:r>
-        <w:t>Koordinaten(x,y)</w:t>
+        <w:t>Koordinaten(</w:t>
+      </w:r>
+      <w:proofErr w:type="spellStart"/>
+      <w:r>
+        <w:t>x,y</w:t>
+      </w:r>
+      <w:proofErr w:type="spellEnd"/>
+      <w:r>
+        <w:t>)</w:t>
       </w:r>
     </w:p>
     <w:p>
@@ -1137,8 +3076,6 @@
       <w:r>
         <w:t>Translation(Laufbahn) um abhängigen Planeten</w:t>
       </w:r>
-      <w:bookmarkStart w:id="1" w:name="_GoBack"/>
-      <w:bookmarkEnd w:id="1"/>
     </w:p>
     <w:p/>
     <w:p/>
@@ -2818,7 +4755,7 @@
 </file>
 
 <file path=customXml/itemProps1.xml><?xml version="1.0" encoding="utf-8"?>
-<ds:datastoreItem xmlns:ds="http://schemas.openxmlformats.org/officeDocument/2006/customXml" ds:itemID="{10B14AD7-1A43-D849-AD1D-F74B22AD7F19}">
+<ds:datastoreItem xmlns:ds="http://schemas.openxmlformats.org/officeDocument/2006/customXml" ds:itemID="{03287A89-CE3C-B047-BA26-09CFF875F1A3}">
   <ds:schemaRefs>
     <ds:schemaRef ds:uri="http://schemas.openxmlformats.org/officeDocument/2006/bibliography"/>
   </ds:schemaRefs>

</xml_diff>